<commit_message>
Creation state machine main, presque fini Ajout hierarchie globale dans design review
</commit_message>
<xml_diff>
--- a/docs/Design Review.docx
+++ b/docs/Design Review.docx
@@ -10,28 +10,47 @@
     <w:p>
       <w:pPr>
         <w:pStyle w:val="Titre1"/>
-      </w:pPr>
-      <w:r>
+        <w:rPr>
+          <w:lang w:val="fr-CA"/>
+        </w:rPr>
+      </w:pPr>
+      <w:r>
+        <w:rPr>
+          <w:lang w:val="fr-CA"/>
+        </w:rPr>
         <w:lastRenderedPageBreak/>
         <w:t xml:space="preserve">Description </w:t>
       </w:r>
       <w:r>
+        <w:rPr>
+          <w:lang w:val="fr-CA"/>
+        </w:rPr>
         <w:t xml:space="preserve">du </w:t>
       </w:r>
-      <w:proofErr w:type="spellStart"/>
-      <w:r>
+      <w:r>
+        <w:rPr>
+          <w:lang w:val="fr-CA"/>
+        </w:rPr>
         <w:t>Projet</w:t>
       </w:r>
-      <w:proofErr w:type="spellEnd"/>
-    </w:p>
-    <w:p/>
-    <w:p>
-      <w:pPr>
-        <w:rPr>
-          <w:lang w:val="fr-CA"/>
-        </w:rPr>
-      </w:pPr>
-      <w:r>
+    </w:p>
+    <w:p>
+      <w:pPr>
+        <w:rPr>
+          <w:lang w:val="fr-CA"/>
+        </w:rPr>
+      </w:pPr>
+    </w:p>
+    <w:p>
+      <w:pPr>
+        <w:rPr>
+          <w:lang w:val="fr-CA"/>
+        </w:rPr>
+      </w:pPr>
+      <w:r>
+        <w:rPr>
+          <w:lang w:val="fr-CA"/>
+        </w:rPr>
         <w:tab/>
       </w:r>
       <w:r>
@@ -298,14 +317,16 @@
         <w:t>Plan de test</w:t>
       </w:r>
     </w:p>
-    <w:p/>
-    <w:p>
-      <w:pPr>
-        <w:rPr>
-          <w:lang w:val="fr-CA"/>
-        </w:rPr>
-      </w:pPr>
-      <w:r>
+    <w:p>
+      <w:pPr>
+        <w:rPr>
+          <w:lang w:val="fr-CA"/>
+        </w:rPr>
+      </w:pPr>
+      <w:r>
+        <w:rPr>
+          <w:lang w:val="fr-CA"/>
+        </w:rPr>
         <w:tab/>
       </w:r>
       <w:r>
@@ -352,15 +373,824 @@
         <w:rPr>
           <w:lang w:val="fr-CA"/>
         </w:rPr>
+        <w:t>Pour vérifier la fréquence de l'horloge, il suffit de sonder la LED0 à l'aide de l'oscilloscope. Celle-ci devrait clignoter à environ 100Mhz.</w:t>
+      </w:r>
+    </w:p>
+    <w:p>
+      <w:pPr>
+        <w:tabs>
+          <w:tab w:val="right" w:pos="9356"/>
+        </w:tabs>
+        <w:rPr>
+          <w:lang w:val="fr-CA"/>
+        </w:rPr>
+      </w:pPr>
+      <w:r>
+        <w:rPr>
+          <w:lang w:val="fr-CA"/>
+        </w:rPr>
+        <w:tab/>
+        <w:t>Le signal de la LED0 est d'environ 100Mhz: _____________</w:t>
+      </w:r>
+    </w:p>
+    <w:p>
+      <w:pPr>
+        <w:pStyle w:val="Titre2"/>
+        <w:rPr>
+          <w:lang w:val="fr-CA"/>
+        </w:rPr>
+      </w:pPr>
+      <w:r>
+        <w:rPr>
+          <w:lang w:val="fr-CA"/>
+        </w:rPr>
         <w:t xml:space="preserve"> </w:t>
       </w:r>
-    </w:p>
-    <w:p>
-      <w:pPr>
-        <w:rPr>
-          <w:lang w:val="fr-CA"/>
-        </w:rPr>
-      </w:pPr>
+      <w:r>
+        <w:rPr>
+          <w:lang w:val="fr-CA"/>
+        </w:rPr>
+        <w:t xml:space="preserve">Affichage sur le LCD </w:t>
+      </w:r>
+    </w:p>
+    <w:p>
+      <w:pPr>
+        <w:rPr>
+          <w:lang w:val="fr-CA"/>
+        </w:rPr>
+      </w:pPr>
+      <w:r>
+        <w:rPr>
+          <w:noProof/>
+          <w:lang w:eastAsia="en-CA"/>
+        </w:rPr>
+        <w:drawing>
+          <wp:anchor distT="0" distB="0" distL="114300" distR="114300" simplePos="0" relativeHeight="251659264" behindDoc="0" locked="0" layoutInCell="1" allowOverlap="1">
+            <wp:simplePos x="0" y="0"/>
+            <wp:positionH relativeFrom="column">
+              <wp:posOffset>1076325</wp:posOffset>
+            </wp:positionH>
+            <wp:positionV relativeFrom="paragraph">
+              <wp:posOffset>410845</wp:posOffset>
+            </wp:positionV>
+            <wp:extent cx="3808095" cy="6100445"/>
+            <wp:effectExtent l="19050" t="0" r="1905" b="0"/>
+            <wp:wrapThrough wrapText="bothSides">
+              <wp:wrapPolygon edited="0">
+                <wp:start x="-108" y="0"/>
+                <wp:lineTo x="-108" y="21517"/>
+                <wp:lineTo x="21611" y="21517"/>
+                <wp:lineTo x="21611" y="0"/>
+                <wp:lineTo x="-108" y="0"/>
+              </wp:wrapPolygon>
+            </wp:wrapThrough>
+            <wp:docPr id="2" name="Image 1" descr="diag_fonctionnement.jpg"/>
+            <wp:cNvGraphicFramePr>
+              <a:graphicFrameLocks xmlns:a="http://schemas.openxmlformats.org/drawingml/2006/main" noChangeAspect="1"/>
+            </wp:cNvGraphicFramePr>
+            <a:graphic xmlns:a="http://schemas.openxmlformats.org/drawingml/2006/main">
+              <a:graphicData uri="http://schemas.openxmlformats.org/drawingml/2006/picture">
+                <pic:pic xmlns:pic="http://schemas.openxmlformats.org/drawingml/2006/picture">
+                  <pic:nvPicPr>
+                    <pic:cNvPr id="0" name="diag_fonctionnement.jpg"/>
+                    <pic:cNvPicPr/>
+                  </pic:nvPicPr>
+                  <pic:blipFill>
+                    <a:blip r:embed="rId7" cstate="print"/>
+                    <a:stretch>
+                      <a:fillRect/>
+                    </a:stretch>
+                  </pic:blipFill>
+                  <pic:spPr>
+                    <a:xfrm>
+                      <a:off x="0" y="0"/>
+                      <a:ext cx="3808095" cy="6100445"/>
+                    </a:xfrm>
+                    <a:prstGeom prst="rect">
+                      <a:avLst/>
+                    </a:prstGeom>
+                  </pic:spPr>
+                </pic:pic>
+              </a:graphicData>
+            </a:graphic>
+          </wp:anchor>
+        </w:drawing>
+      </w:r>
+      <w:r>
+        <w:rPr>
+          <w:lang w:val="fr-CA"/>
+        </w:rPr>
+        <w:tab/>
+        <w:t>En second lieu, il faut vérifier la séquence d'affichage de nos expressions. La séquence d'affichage va ainsi:</w:t>
+      </w:r>
+    </w:p>
+    <w:p>
+      <w:pPr>
+        <w:rPr>
+          <w:lang w:val="fr-CA"/>
+        </w:rPr>
+      </w:pPr>
+      <w:r>
+        <w:rPr>
+          <w:lang w:val="fr-CA"/>
+        </w:rPr>
+        <w:t xml:space="preserve"> </w:t>
+      </w:r>
+    </w:p>
+    <w:p>
+      <w:pPr>
+        <w:tabs>
+          <w:tab w:val="right" w:pos="9356"/>
+        </w:tabs>
+        <w:rPr>
+          <w:lang w:val="fr-CA"/>
+        </w:rPr>
+      </w:pPr>
+    </w:p>
+    <w:p>
+      <w:pPr>
+        <w:rPr>
+          <w:lang w:val="fr-CA"/>
+        </w:rPr>
+      </w:pPr>
+    </w:p>
+    <w:p>
+      <w:pPr>
+        <w:rPr>
+          <w:lang w:val="fr-CA"/>
+        </w:rPr>
+      </w:pPr>
+      <w:r>
+        <w:rPr>
+          <w:lang w:val="fr-CA"/>
+        </w:rPr>
+        <w:br w:type="page"/>
+      </w:r>
+    </w:p>
+    <w:p>
+      <w:pPr>
+        <w:rPr>
+          <w:lang w:val="fr-CA"/>
+        </w:rPr>
+      </w:pPr>
+      <w:r>
+        <w:rPr>
+          <w:lang w:val="fr-CA"/>
+        </w:rPr>
+        <w:lastRenderedPageBreak/>
+        <w:t>Les expressions qui défileront sont les suivantes:</w:t>
+      </w:r>
+    </w:p>
+    <w:p>
+      <w:r>
+        <w:t xml:space="preserve">1- </w:t>
+      </w:r>
+      <w:r>
+        <w:tab/>
+        <w:t>What...is your</w:t>
+      </w:r>
+      <w:r>
+        <w:br/>
+      </w:r>
+      <w:r>
+        <w:tab/>
+        <w:t>name?</w:t>
+      </w:r>
+    </w:p>
+    <w:p>
+      <w:r>
+        <w:t xml:space="preserve">2- </w:t>
+      </w:r>
+      <w:r>
+        <w:tab/>
+        <w:t>What...is your</w:t>
+      </w:r>
+      <w:r>
+        <w:br/>
+      </w:r>
+      <w:r>
+        <w:tab/>
+        <w:t>quest?</w:t>
+      </w:r>
+      <w:r>
+        <w:br/>
+      </w:r>
+      <w:r>
+        <w:br/>
+      </w:r>
+      <w:r>
+        <w:t xml:space="preserve">3- </w:t>
+      </w:r>
+      <w:r>
+        <w:tab/>
+        <w:t>What...is your</w:t>
+      </w:r>
+      <w:r>
+        <w:br/>
+      </w:r>
+      <w:r>
+        <w:tab/>
+        <w:t>favorite color?</w:t>
+      </w:r>
+    </w:p>
+    <w:p>
+      <w:pPr>
+        <w:rPr>
+          <w:i/>
+          <w:lang w:val="fr-CA"/>
+        </w:rPr>
+      </w:pPr>
+      <w:r>
+        <w:rPr>
+          <w:noProof/>
+          <w:lang w:eastAsia="en-CA"/>
+        </w:rPr>
+        <w:drawing>
+          <wp:anchor distT="0" distB="0" distL="114300" distR="114300" simplePos="0" relativeHeight="251661312" behindDoc="0" locked="0" layoutInCell="1" allowOverlap="1">
+            <wp:simplePos x="0" y="0"/>
+            <wp:positionH relativeFrom="column">
+              <wp:posOffset>575310</wp:posOffset>
+            </wp:positionH>
+            <wp:positionV relativeFrom="paragraph">
+              <wp:posOffset>405765</wp:posOffset>
+            </wp:positionV>
+            <wp:extent cx="4992370" cy="5855335"/>
+            <wp:effectExtent l="19050" t="0" r="0" b="0"/>
+            <wp:wrapThrough wrapText="bothSides">
+              <wp:wrapPolygon edited="0">
+                <wp:start x="-82" y="0"/>
+                <wp:lineTo x="-82" y="21504"/>
+                <wp:lineTo x="21595" y="21504"/>
+                <wp:lineTo x="21595" y="0"/>
+                <wp:lineTo x="-82" y="0"/>
+              </wp:wrapPolygon>
+            </wp:wrapThrough>
+            <wp:docPr id="1" name="Image 0" descr="diag_anim.jpg"/>
+            <wp:cNvGraphicFramePr>
+              <a:graphicFrameLocks xmlns:a="http://schemas.openxmlformats.org/drawingml/2006/main" noChangeAspect="1"/>
+            </wp:cNvGraphicFramePr>
+            <a:graphic xmlns:a="http://schemas.openxmlformats.org/drawingml/2006/main">
+              <a:graphicData uri="http://schemas.openxmlformats.org/drawingml/2006/picture">
+                <pic:pic xmlns:pic="http://schemas.openxmlformats.org/drawingml/2006/picture">
+                  <pic:nvPicPr>
+                    <pic:cNvPr id="0" name="diag_anim.jpg"/>
+                    <pic:cNvPicPr/>
+                  </pic:nvPicPr>
+                  <pic:blipFill>
+                    <a:blip r:embed="rId8" cstate="print"/>
+                    <a:stretch>
+                      <a:fillRect/>
+                    </a:stretch>
+                  </pic:blipFill>
+                  <pic:spPr>
+                    <a:xfrm>
+                      <a:off x="0" y="0"/>
+                      <a:ext cx="4992370" cy="5855335"/>
+                    </a:xfrm>
+                    <a:prstGeom prst="rect">
+                      <a:avLst/>
+                    </a:prstGeom>
+                  </pic:spPr>
+                </pic:pic>
+              </a:graphicData>
+            </a:graphic>
+          </wp:anchor>
+        </w:drawing>
+      </w:r>
+      <w:r>
+        <w:rPr>
+          <w:lang w:val="fr-CA"/>
+        </w:rPr>
+        <w:t xml:space="preserve">L'animation de défilement va ainsi: </w:t>
+      </w:r>
+      <w:r>
+        <w:rPr>
+          <w:i/>
+          <w:lang w:val="fr-CA"/>
+        </w:rPr>
+        <w:t>(exemple pour l'expression 1)</w:t>
+      </w:r>
+      <w:r>
+        <w:rPr>
+          <w:i/>
+          <w:lang w:val="fr-CA"/>
+        </w:rPr>
+        <w:br/>
+      </w:r>
+    </w:p>
+    <w:p>
+      <w:pPr>
+        <w:rPr>
+          <w:lang w:val="fr-CA"/>
+        </w:rPr>
+      </w:pPr>
+    </w:p>
+    <w:p>
+      <w:pPr>
+        <w:rPr>
+          <w:lang w:val="fr-CA"/>
+        </w:rPr>
+      </w:pPr>
+      <w:r>
+        <w:rPr>
+          <w:lang w:val="fr-CA"/>
+        </w:rPr>
+        <w:br/>
+      </w:r>
+      <w:r>
+        <w:rPr>
+          <w:lang w:val="fr-CA"/>
+        </w:rPr>
+        <w:br/>
+      </w:r>
+    </w:p>
+    <w:p>
+      <w:pPr>
+        <w:rPr>
+          <w:lang w:val="fr-CA"/>
+        </w:rPr>
+      </w:pPr>
+      <w:r>
+        <w:rPr>
+          <w:lang w:val="fr-CA"/>
+        </w:rPr>
+        <w:br/>
+      </w:r>
+    </w:p>
+    <w:p>
+      <w:pPr>
+        <w:rPr>
+          <w:lang w:val="fr-CA"/>
+        </w:rPr>
+      </w:pPr>
+    </w:p>
+    <w:p>
+      <w:pPr>
+        <w:rPr>
+          <w:lang w:val="fr-CA"/>
+        </w:rPr>
+      </w:pPr>
+    </w:p>
+    <w:p>
+      <w:pPr>
+        <w:rPr>
+          <w:lang w:val="fr-CA"/>
+        </w:rPr>
+      </w:pPr>
+    </w:p>
+    <w:p>
+      <w:pPr>
+        <w:rPr>
+          <w:lang w:val="fr-CA"/>
+        </w:rPr>
+      </w:pPr>
+    </w:p>
+    <w:p>
+      <w:pPr>
+        <w:rPr>
+          <w:lang w:val="fr-CA"/>
+        </w:rPr>
+      </w:pPr>
+    </w:p>
+    <w:p>
+      <w:pPr>
+        <w:rPr>
+          <w:lang w:val="fr-CA"/>
+        </w:rPr>
+      </w:pPr>
+    </w:p>
+    <w:p>
+      <w:pPr>
+        <w:rPr>
+          <w:lang w:val="fr-CA"/>
+        </w:rPr>
+      </w:pPr>
+    </w:p>
+    <w:p>
+      <w:pPr>
+        <w:rPr>
+          <w:lang w:val="fr-CA"/>
+        </w:rPr>
+      </w:pPr>
+    </w:p>
+    <w:p>
+      <w:pPr>
+        <w:rPr>
+          <w:lang w:val="fr-CA"/>
+        </w:rPr>
+      </w:pPr>
+    </w:p>
+    <w:p>
+      <w:pPr>
+        <w:rPr>
+          <w:lang w:val="fr-CA"/>
+        </w:rPr>
+      </w:pPr>
+    </w:p>
+    <w:p>
+      <w:pPr>
+        <w:rPr>
+          <w:lang w:val="fr-CA"/>
+        </w:rPr>
+      </w:pPr>
+      <w:r>
+        <w:rPr>
+          <w:lang w:val="fr-CA"/>
+        </w:rPr>
+        <w:br w:type="page"/>
+      </w:r>
+    </w:p>
+    <w:p>
+      <w:pPr>
+        <w:pStyle w:val="Titre1"/>
+        <w:rPr>
+          <w:lang w:val="fr-CA"/>
+        </w:rPr>
+      </w:pPr>
+      <w:r>
+        <w:rPr>
+          <w:lang w:val="fr-CA"/>
+        </w:rPr>
+        <w:lastRenderedPageBreak/>
+        <w:t>Structure du code</w:t>
+      </w:r>
+    </w:p>
+    <w:p>
+      <w:pPr>
+        <w:pStyle w:val="Titre2"/>
+        <w:rPr>
+          <w:lang w:val="fr-CA"/>
+        </w:rPr>
+      </w:pPr>
+      <w:r>
+        <w:rPr>
+          <w:lang w:val="fr-CA"/>
+        </w:rPr>
+        <w:t>Hiérarchi</w:t>
+      </w:r>
+      <w:r>
+        <w:rPr>
+          <w:lang w:val="fr-CA"/>
+        </w:rPr>
+        <w:t>e</w:t>
+      </w:r>
+      <w:r>
+        <w:rPr>
+          <w:lang w:val="fr-CA"/>
+        </w:rPr>
+        <w:t xml:space="preserve"> des modules</w:t>
+      </w:r>
+    </w:p>
+    <w:p>
+      <w:pPr>
+        <w:rPr>
+          <w:lang w:val="fr-CA"/>
+        </w:rPr>
+      </w:pPr>
+      <w:r>
+        <w:rPr>
+          <w:lang w:val="fr-CA"/>
+        </w:rPr>
+        <w:t>Pour bien diviser notre problème et bien diviser les fonctions de notre code, nous avons c</w:t>
+      </w:r>
+      <w:r>
+        <w:rPr>
+          <w:lang w:val="fr-CA"/>
+        </w:rPr>
+        <w:t xml:space="preserve">réé plusieurs sous-modules VHDL. Ces modules peuvent être classés en 4 étages de hiérarchie. Le module haut niveau </w:t>
+      </w:r>
+      <w:r>
+        <w:rPr>
+          <w:i/>
+          <w:lang w:val="fr-CA"/>
+        </w:rPr>
+        <w:t xml:space="preserve">(main), </w:t>
+      </w:r>
+      <w:r>
+        <w:rPr>
+          <w:lang w:val="fr-CA"/>
+        </w:rPr>
+        <w:t xml:space="preserve">fait le lien avec le FPGA et permet de contrôler la séquence d'affichage et l'animation de déroulement. Sous le contrôle </w:t>
+      </w:r>
+      <w:proofErr w:type="gramStart"/>
+      <w:r>
+        <w:rPr>
+          <w:lang w:val="fr-CA"/>
+        </w:rPr>
+        <w:t>du</w:t>
+      </w:r>
+      <w:proofErr w:type="gramEnd"/>
+      <w:r>
+        <w:rPr>
+          <w:lang w:val="fr-CA"/>
+        </w:rPr>
+        <w:t xml:space="preserve"> </w:t>
+      </w:r>
+      <w:r>
+        <w:rPr>
+          <w:i/>
+          <w:lang w:val="fr-CA"/>
+        </w:rPr>
+        <w:t>main</w:t>
+      </w:r>
+      <w:r>
+        <w:rPr>
+          <w:lang w:val="fr-CA"/>
+        </w:rPr>
+        <w:t xml:space="preserve">, nous avons les modules </w:t>
+      </w:r>
+      <w:r>
+        <w:rPr>
+          <w:i/>
+          <w:lang w:val="fr-CA"/>
+        </w:rPr>
+        <w:t>Power On</w:t>
+      </w:r>
+      <w:r>
+        <w:rPr>
+          <w:i/>
+          <w:lang w:val="fr-CA"/>
+        </w:rPr>
+        <w:t xml:space="preserve"> </w:t>
+      </w:r>
+      <w:r>
+        <w:rPr>
+          <w:lang w:val="fr-CA"/>
+        </w:rPr>
+        <w:t>et</w:t>
+      </w:r>
+      <w:r>
+        <w:rPr>
+          <w:i/>
+          <w:lang w:val="fr-CA"/>
+        </w:rPr>
+        <w:t xml:space="preserve"> </w:t>
+      </w:r>
+      <w:proofErr w:type="spellStart"/>
+      <w:r>
+        <w:rPr>
+          <w:i/>
+          <w:lang w:val="fr-CA"/>
+        </w:rPr>
+        <w:t>Write</w:t>
+      </w:r>
+      <w:proofErr w:type="spellEnd"/>
+      <w:r>
+        <w:rPr>
+          <w:i/>
+          <w:lang w:val="fr-CA"/>
+        </w:rPr>
+        <w:t xml:space="preserve"> First Line</w:t>
+      </w:r>
+      <w:r>
+        <w:rPr>
+          <w:i/>
+          <w:lang w:val="fr-CA"/>
+        </w:rPr>
+        <w:t xml:space="preserve"> </w:t>
+      </w:r>
+      <w:r>
+        <w:rPr>
+          <w:lang w:val="fr-CA"/>
+        </w:rPr>
+        <w:t xml:space="preserve">qui permettent de réaliser les macros d'initialisations et de l'écriture complète de la première ligne sans animation. </w:t>
+      </w:r>
+      <w:r>
+        <w:rPr>
+          <w:lang w:val="fr-CA"/>
+        </w:rPr>
+        <w:t xml:space="preserve">Les deux étages précédents font appelles aux modules de fonctionnalité du LCD. Finalement, ces modules de fonctionnalité utilisent le module </w:t>
+      </w:r>
+      <w:proofErr w:type="spellStart"/>
+      <w:r>
+        <w:rPr>
+          <w:i/>
+          <w:lang w:val="fr-CA"/>
+        </w:rPr>
+        <w:t>write</w:t>
+      </w:r>
+      <w:proofErr w:type="spellEnd"/>
+      <w:r>
+        <w:rPr>
+          <w:i/>
+          <w:lang w:val="fr-CA"/>
+        </w:rPr>
+        <w:t xml:space="preserve"> </w:t>
+      </w:r>
+      <w:r>
+        <w:rPr>
+          <w:lang w:val="fr-CA"/>
+        </w:rPr>
+        <w:t xml:space="preserve">pour envoyer leur commande au LCD selon la séquence fournie dans la fiche technique. </w:t>
+      </w:r>
+    </w:p>
+    <w:p>
+      <w:pPr>
+        <w:rPr>
+          <w:lang w:val="fr-CA"/>
+        </w:rPr>
+      </w:pPr>
+      <w:r>
+        <w:rPr>
+          <w:noProof/>
+          <w:lang w:eastAsia="en-CA"/>
+        </w:rPr>
+        <w:drawing>
+          <wp:anchor distT="0" distB="0" distL="114300" distR="114300" simplePos="0" relativeHeight="251663360" behindDoc="0" locked="0" layoutInCell="1" allowOverlap="1">
+            <wp:simplePos x="0" y="0"/>
+            <wp:positionH relativeFrom="column">
+              <wp:posOffset>487680</wp:posOffset>
+            </wp:positionH>
+            <wp:positionV relativeFrom="paragraph">
+              <wp:posOffset>62230</wp:posOffset>
+            </wp:positionV>
+            <wp:extent cx="5337810" cy="5040630"/>
+            <wp:effectExtent l="19050" t="0" r="0" b="0"/>
+            <wp:wrapThrough wrapText="bothSides">
+              <wp:wrapPolygon edited="0">
+                <wp:start x="-77" y="0"/>
+                <wp:lineTo x="-77" y="21551"/>
+                <wp:lineTo x="21585" y="21551"/>
+                <wp:lineTo x="21585" y="0"/>
+                <wp:lineTo x="-77" y="0"/>
+              </wp:wrapPolygon>
+            </wp:wrapThrough>
+            <wp:docPr id="4" name="Image 3" descr="overview.jpg"/>
+            <wp:cNvGraphicFramePr>
+              <a:graphicFrameLocks xmlns:a="http://schemas.openxmlformats.org/drawingml/2006/main" noChangeAspect="1"/>
+            </wp:cNvGraphicFramePr>
+            <a:graphic xmlns:a="http://schemas.openxmlformats.org/drawingml/2006/main">
+              <a:graphicData uri="http://schemas.openxmlformats.org/drawingml/2006/picture">
+                <pic:pic xmlns:pic="http://schemas.openxmlformats.org/drawingml/2006/picture">
+                  <pic:nvPicPr>
+                    <pic:cNvPr id="0" name="overview.jpg"/>
+                    <pic:cNvPicPr/>
+                  </pic:nvPicPr>
+                  <pic:blipFill>
+                    <a:blip r:embed="rId9" cstate="print"/>
+                    <a:stretch>
+                      <a:fillRect/>
+                    </a:stretch>
+                  </pic:blipFill>
+                  <pic:spPr>
+                    <a:xfrm>
+                      <a:off x="0" y="0"/>
+                      <a:ext cx="5337810" cy="5040630"/>
+                    </a:xfrm>
+                    <a:prstGeom prst="rect">
+                      <a:avLst/>
+                    </a:prstGeom>
+                  </pic:spPr>
+                </pic:pic>
+              </a:graphicData>
+            </a:graphic>
+          </wp:anchor>
+        </w:drawing>
+      </w:r>
+    </w:p>
+    <w:p>
+      <w:pPr>
+        <w:rPr>
+          <w:lang w:val="fr-CA"/>
+        </w:rPr>
+      </w:pPr>
+    </w:p>
+    <w:p>
+      <w:pPr>
+        <w:rPr>
+          <w:lang w:val="fr-CA"/>
+        </w:rPr>
+      </w:pPr>
+      <w:r>
+        <w:rPr>
+          <w:lang w:val="fr-CA"/>
+        </w:rPr>
+        <w:br w:type="page"/>
+      </w:r>
+    </w:p>
+    <w:p>
+      <w:pPr>
+        <w:pStyle w:val="Titre2"/>
+        <w:rPr>
+          <w:lang w:val="fr-CA"/>
+        </w:rPr>
+      </w:pPr>
+      <w:r>
+        <w:rPr>
+          <w:lang w:val="fr-CA"/>
+        </w:rPr>
+        <w:lastRenderedPageBreak/>
+        <w:t>Machine à états du module main</w:t>
+      </w:r>
+    </w:p>
+    <w:p>
+      <w:pPr>
+        <w:rPr>
+          <w:lang w:val="fr-CA"/>
+        </w:rPr>
+      </w:pPr>
+    </w:p>
+    <w:p>
+      <w:pPr>
+        <w:rPr>
+          <w:lang w:val="fr-CA"/>
+        </w:rPr>
+      </w:pPr>
+    </w:p>
+    <w:p>
+      <w:pPr>
+        <w:rPr>
+          <w:lang w:val="fr-CA"/>
+        </w:rPr>
+      </w:pPr>
+    </w:p>
+    <w:p>
+      <w:pPr>
+        <w:rPr>
+          <w:lang w:val="fr-CA"/>
+        </w:rPr>
+      </w:pPr>
+      <w:r>
+        <w:rPr>
+          <w:lang w:val="fr-CA"/>
+        </w:rPr>
+        <w:br w:type="page"/>
+      </w:r>
+    </w:p>
+    <w:p>
+      <w:pPr>
+        <w:rPr>
+          <w:lang w:val="fr-CA"/>
+        </w:rPr>
+      </w:pPr>
+      <w:r>
+        <w:rPr>
+          <w:lang w:val="fr-CA"/>
+        </w:rPr>
+        <w:lastRenderedPageBreak/>
+        <w:t xml:space="preserve">On doit initialiser les </w:t>
+      </w:r>
+      <w:proofErr w:type="spellStart"/>
+      <w:r>
+        <w:rPr>
+          <w:lang w:val="fr-CA"/>
+        </w:rPr>
+        <w:t>boolean</w:t>
+      </w:r>
+      <w:proofErr w:type="spellEnd"/>
+    </w:p>
+    <w:p>
+      <w:pPr>
+        <w:rPr>
+          <w:lang w:val="fr-CA"/>
+        </w:rPr>
+      </w:pPr>
+      <w:r>
+        <w:rPr>
+          <w:lang w:val="fr-CA"/>
+        </w:rPr>
+        <w:t>On doit initialiser le vecteur LCD</w:t>
+      </w:r>
+    </w:p>
+    <w:p>
+      <w:pPr>
+        <w:rPr>
+          <w:lang w:val="fr-CA"/>
+        </w:rPr>
+      </w:pPr>
+      <w:r>
+        <w:rPr>
+          <w:lang w:val="fr-CA"/>
+        </w:rPr>
+        <w:t xml:space="preserve">On doit ajouter un </w:t>
+      </w:r>
+      <w:proofErr w:type="spellStart"/>
+      <w:r>
+        <w:rPr>
+          <w:lang w:val="fr-CA"/>
+        </w:rPr>
+        <w:t>timer</w:t>
+      </w:r>
+      <w:proofErr w:type="spellEnd"/>
+      <w:r>
+        <w:rPr>
+          <w:lang w:val="fr-CA"/>
+        </w:rPr>
+        <w:t xml:space="preserve"> </w:t>
+      </w:r>
+    </w:p>
+    <w:p>
+      <w:pPr>
+        <w:rPr>
+          <w:lang w:val="fr-CA"/>
+        </w:rPr>
+      </w:pPr>
+      <w:r>
+        <w:rPr>
+          <w:lang w:val="fr-CA"/>
+        </w:rPr>
+        <w:t>On doit ajouter un bouton</w:t>
+      </w:r>
     </w:p>
     <w:sectPr>
       <w:pgSz w:w="12240" w:h="15840"/>
@@ -370,6 +1200,56 @@
     </w:sectPr>
   </w:body>
 </w:document>
+</file>
+
+<file path=word/endnotes.xml><?xml version="1.0" encoding="utf-8"?>
+<w:endnotes xmlns:ve="http://schemas.openxmlformats.org/markup-compatibility/2006" xmlns:o="urn:schemas-microsoft-com:office:office" xmlns:r="http://schemas.openxmlformats.org/officeDocument/2006/relationships" xmlns:m="http://schemas.openxmlformats.org/officeDocument/2006/math" xmlns:v="urn:schemas-microsoft-com:vml" xmlns:wp="http://schemas.openxmlformats.org/drawingml/2006/wordprocessingDrawing" xmlns:w10="urn:schemas-microsoft-com:office:word" xmlns:w="http://schemas.openxmlformats.org/wordprocessingml/2006/main" xmlns:wne="http://schemas.microsoft.com/office/word/2006/wordml">
+  <w:endnote w:type="separator" w:id="-1">
+    <w:p>
+      <w:pPr>
+        <w:spacing w:after="0" w:line="240" w:lineRule="auto"/>
+      </w:pPr>
+      <w:r>
+        <w:separator/>
+      </w:r>
+    </w:p>
+  </w:endnote>
+  <w:endnote w:type="continuationSeparator" w:id="0">
+    <w:p>
+      <w:pPr>
+        <w:spacing w:after="0" w:line="240" w:lineRule="auto"/>
+      </w:pPr>
+      <w:r>
+        <w:continuationSeparator/>
+      </w:r>
+    </w:p>
+  </w:endnote>
+</w:endnotes>
+</file>
+
+<file path=word/footnotes.xml><?xml version="1.0" encoding="utf-8"?>
+<w:footnotes xmlns:ve="http://schemas.openxmlformats.org/markup-compatibility/2006" xmlns:o="urn:schemas-microsoft-com:office:office" xmlns:r="http://schemas.openxmlformats.org/officeDocument/2006/relationships" xmlns:m="http://schemas.openxmlformats.org/officeDocument/2006/math" xmlns:v="urn:schemas-microsoft-com:vml" xmlns:wp="http://schemas.openxmlformats.org/drawingml/2006/wordprocessingDrawing" xmlns:w10="urn:schemas-microsoft-com:office:word" xmlns:w="http://schemas.openxmlformats.org/wordprocessingml/2006/main" xmlns:wne="http://schemas.microsoft.com/office/word/2006/wordml">
+  <w:footnote w:type="separator" w:id="-1">
+    <w:p>
+      <w:pPr>
+        <w:spacing w:after="0" w:line="240" w:lineRule="auto"/>
+      </w:pPr>
+      <w:r>
+        <w:separator/>
+      </w:r>
+    </w:p>
+  </w:footnote>
+  <w:footnote w:type="continuationSeparator" w:id="0">
+    <w:p>
+      <w:pPr>
+        <w:spacing w:after="0" w:line="240" w:lineRule="auto"/>
+      </w:pPr>
+      <w:r>
+        <w:continuationSeparator/>
+      </w:r>
+    </w:p>
+  </w:footnote>
+</w:footnotes>
 </file>
 
 <file path=word/numbering.xml><?xml version="1.0" encoding="utf-8"?>
@@ -769,6 +1649,210 @@
       <w:sz w:val="26"/>
       <w:szCs w:val="26"/>
     </w:rPr>
+  </w:style>
+  <w:style w:type="paragraph" w:styleId="En-tte">
+    <w:name w:val="header"/>
+    <w:basedOn w:val="Normal"/>
+    <w:link w:val="En-tteCar"/>
+    <w:uiPriority w:val="99"/>
+    <w:semiHidden/>
+    <w:unhideWhenUsed/>
+    <w:rsid w:val="00FD11C3"/>
+    <w:pPr>
+      <w:tabs>
+        <w:tab w:val="center" w:pos="4680"/>
+        <w:tab w:val="right" w:pos="9360"/>
+      </w:tabs>
+      <w:spacing w:after="0" w:line="240" w:lineRule="auto"/>
+    </w:pPr>
+  </w:style>
+  <w:style w:type="character" w:customStyle="1" w:styleId="En-tteCar">
+    <w:name w:val="En-tête Car"/>
+    <w:basedOn w:val="Policepardfaut"/>
+    <w:link w:val="En-tte"/>
+    <w:uiPriority w:val="99"/>
+    <w:semiHidden/>
+    <w:rsid w:val="00FD11C3"/>
+  </w:style>
+  <w:style w:type="paragraph" w:styleId="Pieddepage">
+    <w:name w:val="footer"/>
+    <w:basedOn w:val="Normal"/>
+    <w:link w:val="PieddepageCar"/>
+    <w:uiPriority w:val="99"/>
+    <w:semiHidden/>
+    <w:unhideWhenUsed/>
+    <w:rsid w:val="00FD11C3"/>
+    <w:pPr>
+      <w:tabs>
+        <w:tab w:val="center" w:pos="4680"/>
+        <w:tab w:val="right" w:pos="9360"/>
+      </w:tabs>
+      <w:spacing w:after="0" w:line="240" w:lineRule="auto"/>
+    </w:pPr>
+  </w:style>
+  <w:style w:type="character" w:customStyle="1" w:styleId="PieddepageCar">
+    <w:name w:val="Pied de page Car"/>
+    <w:basedOn w:val="Policepardfaut"/>
+    <w:link w:val="Pieddepage"/>
+    <w:uiPriority w:val="99"/>
+    <w:semiHidden/>
+    <w:rsid w:val="00FD11C3"/>
+  </w:style>
+  <w:style w:type="table" w:styleId="Grilledutableau">
+    <w:name w:val="Table Grid"/>
+    <w:basedOn w:val="TableauNormal"/>
+    <w:uiPriority w:val="59"/>
+    <w:rsid w:val="00FD11C3"/>
+    <w:pPr>
+      <w:spacing w:after="0" w:line="240" w:lineRule="auto"/>
+    </w:pPr>
+    <w:tblPr>
+      <w:tblInd w:w="0" w:type="dxa"/>
+      <w:tblBorders>
+        <w:top w:val="single" w:sz="4" w:space="0" w:color="auto"/>
+        <w:left w:val="single" w:sz="4" w:space="0" w:color="auto"/>
+        <w:bottom w:val="single" w:sz="4" w:space="0" w:color="auto"/>
+        <w:right w:val="single" w:sz="4" w:space="0" w:color="auto"/>
+        <w:insideH w:val="single" w:sz="4" w:space="0" w:color="auto"/>
+        <w:insideV w:val="single" w:sz="4" w:space="0" w:color="auto"/>
+      </w:tblBorders>
+      <w:tblCellMar>
+        <w:top w:w="0" w:type="dxa"/>
+        <w:left w:w="108" w:type="dxa"/>
+        <w:bottom w:w="0" w:type="dxa"/>
+        <w:right w:w="108" w:type="dxa"/>
+      </w:tblCellMar>
+    </w:tblPr>
+  </w:style>
+  <w:style w:type="table" w:styleId="Grilleclaire-Accent5">
+    <w:name w:val="Light Grid Accent 5"/>
+    <w:basedOn w:val="TableauNormal"/>
+    <w:uiPriority w:val="62"/>
+    <w:rsid w:val="00FD11C3"/>
+    <w:pPr>
+      <w:spacing w:after="0" w:line="240" w:lineRule="auto"/>
+    </w:pPr>
+    <w:tblPr>
+      <w:tblStyleRowBandSize w:val="1"/>
+      <w:tblStyleColBandSize w:val="1"/>
+      <w:tblInd w:w="0" w:type="dxa"/>
+      <w:tblBorders>
+        <w:top w:val="single" w:sz="8" w:space="0" w:color="4BACC6" w:themeColor="accent5"/>
+        <w:left w:val="single" w:sz="8" w:space="0" w:color="4BACC6" w:themeColor="accent5"/>
+        <w:bottom w:val="single" w:sz="8" w:space="0" w:color="4BACC6" w:themeColor="accent5"/>
+        <w:right w:val="single" w:sz="8" w:space="0" w:color="4BACC6" w:themeColor="accent5"/>
+        <w:insideH w:val="single" w:sz="8" w:space="0" w:color="4BACC6" w:themeColor="accent5"/>
+        <w:insideV w:val="single" w:sz="8" w:space="0" w:color="4BACC6" w:themeColor="accent5"/>
+      </w:tblBorders>
+      <w:tblCellMar>
+        <w:top w:w="0" w:type="dxa"/>
+        <w:left w:w="108" w:type="dxa"/>
+        <w:bottom w:w="0" w:type="dxa"/>
+        <w:right w:w="108" w:type="dxa"/>
+      </w:tblCellMar>
+    </w:tblPr>
+    <w:tblStylePr w:type="firstRow">
+      <w:pPr>
+        <w:spacing w:before="0" w:after="0" w:line="240" w:lineRule="auto"/>
+      </w:pPr>
+      <w:rPr>
+        <w:rFonts w:asciiTheme="majorHAnsi" w:eastAsiaTheme="majorEastAsia" w:hAnsiTheme="majorHAnsi" w:cstheme="majorBidi"/>
+        <w:b/>
+        <w:bCs/>
+      </w:rPr>
+      <w:tblPr/>
+      <w:tcPr>
+        <w:tcBorders>
+          <w:top w:val="single" w:sz="8" w:space="0" w:color="4BACC6" w:themeColor="accent5"/>
+          <w:left w:val="single" w:sz="8" w:space="0" w:color="4BACC6" w:themeColor="accent5"/>
+          <w:bottom w:val="single" w:sz="18" w:space="0" w:color="4BACC6" w:themeColor="accent5"/>
+          <w:right w:val="single" w:sz="8" w:space="0" w:color="4BACC6" w:themeColor="accent5"/>
+          <w:insideH w:val="nil"/>
+          <w:insideV w:val="single" w:sz="8" w:space="0" w:color="4BACC6" w:themeColor="accent5"/>
+        </w:tcBorders>
+      </w:tcPr>
+    </w:tblStylePr>
+    <w:tblStylePr w:type="lastRow">
+      <w:pPr>
+        <w:spacing w:before="0" w:after="0" w:line="240" w:lineRule="auto"/>
+      </w:pPr>
+      <w:rPr>
+        <w:rFonts w:asciiTheme="majorHAnsi" w:eastAsiaTheme="majorEastAsia" w:hAnsiTheme="majorHAnsi" w:cstheme="majorBidi"/>
+        <w:b/>
+        <w:bCs/>
+      </w:rPr>
+      <w:tblPr/>
+      <w:tcPr>
+        <w:tcBorders>
+          <w:top w:val="double" w:sz="6" w:space="0" w:color="4BACC6" w:themeColor="accent5"/>
+          <w:left w:val="single" w:sz="8" w:space="0" w:color="4BACC6" w:themeColor="accent5"/>
+          <w:bottom w:val="single" w:sz="8" w:space="0" w:color="4BACC6" w:themeColor="accent5"/>
+          <w:right w:val="single" w:sz="8" w:space="0" w:color="4BACC6" w:themeColor="accent5"/>
+          <w:insideH w:val="nil"/>
+          <w:insideV w:val="single" w:sz="8" w:space="0" w:color="4BACC6" w:themeColor="accent5"/>
+        </w:tcBorders>
+      </w:tcPr>
+    </w:tblStylePr>
+    <w:tblStylePr w:type="firstCol">
+      <w:rPr>
+        <w:rFonts w:asciiTheme="majorHAnsi" w:eastAsiaTheme="majorEastAsia" w:hAnsiTheme="majorHAnsi" w:cstheme="majorBidi"/>
+        <w:b/>
+        <w:bCs/>
+      </w:rPr>
+    </w:tblStylePr>
+    <w:tblStylePr w:type="lastCol">
+      <w:rPr>
+        <w:rFonts w:asciiTheme="majorHAnsi" w:eastAsiaTheme="majorEastAsia" w:hAnsiTheme="majorHAnsi" w:cstheme="majorBidi"/>
+        <w:b/>
+        <w:bCs/>
+      </w:rPr>
+      <w:tblPr/>
+      <w:tcPr>
+        <w:tcBorders>
+          <w:top w:val="single" w:sz="8" w:space="0" w:color="4BACC6" w:themeColor="accent5"/>
+          <w:left w:val="single" w:sz="8" w:space="0" w:color="4BACC6" w:themeColor="accent5"/>
+          <w:bottom w:val="single" w:sz="8" w:space="0" w:color="4BACC6" w:themeColor="accent5"/>
+          <w:right w:val="single" w:sz="8" w:space="0" w:color="4BACC6" w:themeColor="accent5"/>
+        </w:tcBorders>
+      </w:tcPr>
+    </w:tblStylePr>
+    <w:tblStylePr w:type="band1Vert">
+      <w:tblPr/>
+      <w:tcPr>
+        <w:tcBorders>
+          <w:top w:val="single" w:sz="8" w:space="0" w:color="4BACC6" w:themeColor="accent5"/>
+          <w:left w:val="single" w:sz="8" w:space="0" w:color="4BACC6" w:themeColor="accent5"/>
+          <w:bottom w:val="single" w:sz="8" w:space="0" w:color="4BACC6" w:themeColor="accent5"/>
+          <w:right w:val="single" w:sz="8" w:space="0" w:color="4BACC6" w:themeColor="accent5"/>
+        </w:tcBorders>
+        <w:shd w:val="clear" w:color="auto" w:fill="D2EAF1" w:themeFill="accent5" w:themeFillTint="3F"/>
+      </w:tcPr>
+    </w:tblStylePr>
+    <w:tblStylePr w:type="band1Horz">
+      <w:tblPr/>
+      <w:tcPr>
+        <w:tcBorders>
+          <w:top w:val="single" w:sz="8" w:space="0" w:color="4BACC6" w:themeColor="accent5"/>
+          <w:left w:val="single" w:sz="8" w:space="0" w:color="4BACC6" w:themeColor="accent5"/>
+          <w:bottom w:val="single" w:sz="8" w:space="0" w:color="4BACC6" w:themeColor="accent5"/>
+          <w:right w:val="single" w:sz="8" w:space="0" w:color="4BACC6" w:themeColor="accent5"/>
+          <w:insideV w:val="single" w:sz="8" w:space="0" w:color="4BACC6" w:themeColor="accent5"/>
+        </w:tcBorders>
+        <w:shd w:val="clear" w:color="auto" w:fill="D2EAF1" w:themeFill="accent5" w:themeFillTint="3F"/>
+      </w:tcPr>
+    </w:tblStylePr>
+    <w:tblStylePr w:type="band2Horz">
+      <w:tblPr/>
+      <w:tcPr>
+        <w:tcBorders>
+          <w:top w:val="single" w:sz="8" w:space="0" w:color="4BACC6" w:themeColor="accent5"/>
+          <w:left w:val="single" w:sz="8" w:space="0" w:color="4BACC6" w:themeColor="accent5"/>
+          <w:bottom w:val="single" w:sz="8" w:space="0" w:color="4BACC6" w:themeColor="accent5"/>
+          <w:right w:val="single" w:sz="8" w:space="0" w:color="4BACC6" w:themeColor="accent5"/>
+          <w:insideV w:val="single" w:sz="8" w:space="0" w:color="4BACC6" w:themeColor="accent5"/>
+        </w:tcBorders>
+      </w:tcPr>
+    </w:tblStylePr>
   </w:style>
 </w:styles>
 </file>

</xml_diff>

<commit_message>
Commentaire et correction de paperasse
</commit_message>
<xml_diff>
--- a/docs/Design Review.docx
+++ b/docs/Design Review.docx
@@ -3,7 +3,641 @@
 <w:document xmlns:ve="http://schemas.openxmlformats.org/markup-compatibility/2006" xmlns:o="urn:schemas-microsoft-com:office:office" xmlns:r="http://schemas.openxmlformats.org/officeDocument/2006/relationships" xmlns:m="http://schemas.openxmlformats.org/officeDocument/2006/math" xmlns:v="urn:schemas-microsoft-com:vml" xmlns:wp="http://schemas.openxmlformats.org/drawingml/2006/wordprocessingDrawing" xmlns:w10="urn:schemas-microsoft-com:office:word" xmlns:w="http://schemas.openxmlformats.org/wordprocessingml/2006/main" xmlns:wne="http://schemas.microsoft.com/office/word/2006/wordml">
   <w:body>
     <w:p>
-      <w:r>
+      <w:pPr>
+        <w:rPr>
+          <w:rFonts w:cstheme="minorHAnsi"/>
+          <w:sz w:val="24"/>
+          <w:szCs w:val="24"/>
+        </w:rPr>
+      </w:pPr>
+      <w:r>
+        <w:rPr>
+          <w:rFonts w:cstheme="minorHAnsi"/>
+          <w:noProof/>
+          <w:sz w:val="24"/>
+          <w:szCs w:val="24"/>
+          <w:lang w:eastAsia="en-CA"/>
+        </w:rPr>
+        <w:drawing>
+          <wp:anchor distT="0" distB="0" distL="114300" distR="114300" simplePos="0" relativeHeight="251665408" behindDoc="0" locked="0" layoutInCell="1" allowOverlap="1">
+            <wp:simplePos x="0" y="0"/>
+            <wp:positionH relativeFrom="column">
+              <wp:posOffset>1123950</wp:posOffset>
+            </wp:positionH>
+            <wp:positionV relativeFrom="paragraph">
+              <wp:posOffset>108857</wp:posOffset>
+            </wp:positionV>
+            <wp:extent cx="3888921" cy="533400"/>
+            <wp:effectExtent l="19050" t="0" r="0" b="0"/>
+            <wp:wrapNone/>
+            <wp:docPr id="42" name="Image 21" descr="ETS-2L-8-C"/>
+            <wp:cNvGraphicFramePr>
+              <a:graphicFrameLocks xmlns:a="http://schemas.openxmlformats.org/drawingml/2006/main" noChangeAspect="1"/>
+            </wp:cNvGraphicFramePr>
+            <a:graphic xmlns:a="http://schemas.openxmlformats.org/drawingml/2006/main">
+              <a:graphicData uri="http://schemas.openxmlformats.org/drawingml/2006/picture">
+                <pic:pic xmlns:pic="http://schemas.openxmlformats.org/drawingml/2006/picture">
+                  <pic:nvPicPr>
+                    <pic:cNvPr id="0" name="Image 21" descr="ETS-2L-8-C"/>
+                    <pic:cNvPicPr>
+                      <a:picLocks noChangeAspect="1" noChangeArrowheads="1"/>
+                    </pic:cNvPicPr>
+                  </pic:nvPicPr>
+                  <pic:blipFill>
+                    <a:blip r:embed="rId7" cstate="print"/>
+                    <a:srcRect/>
+                    <a:stretch>
+                      <a:fillRect/>
+                    </a:stretch>
+                  </pic:blipFill>
+                  <pic:spPr bwMode="auto">
+                    <a:xfrm>
+                      <a:off x="0" y="0"/>
+                      <a:ext cx="3887266" cy="534010"/>
+                    </a:xfrm>
+                    <a:prstGeom prst="rect">
+                      <a:avLst/>
+                    </a:prstGeom>
+                    <a:noFill/>
+                    <a:ln w="9525">
+                      <a:noFill/>
+                      <a:miter lim="800000"/>
+                      <a:headEnd/>
+                      <a:tailEnd/>
+                    </a:ln>
+                  </pic:spPr>
+                </pic:pic>
+              </a:graphicData>
+            </a:graphic>
+          </wp:anchor>
+        </w:drawing>
+      </w:r>
+    </w:p>
+    <w:p>
+      <w:pPr>
+        <w:pStyle w:val="Sansinterligne"/>
+        <w:jc w:val="center"/>
+        <w:rPr>
+          <w:rFonts w:cstheme="minorHAnsi"/>
+          <w:sz w:val="24"/>
+          <w:szCs w:val="24"/>
+          <w:lang w:val="fr-CA"/>
+        </w:rPr>
+      </w:pPr>
+    </w:p>
+    <w:p>
+      <w:pPr>
+        <w:pStyle w:val="Sansinterligne"/>
+        <w:jc w:val="center"/>
+        <w:rPr>
+          <w:rFonts w:cstheme="minorHAnsi"/>
+          <w:sz w:val="24"/>
+          <w:szCs w:val="24"/>
+          <w:lang w:val="fr-CA"/>
+        </w:rPr>
+      </w:pPr>
+    </w:p>
+    <w:p>
+      <w:pPr>
+        <w:pStyle w:val="Sansinterligne"/>
+        <w:jc w:val="center"/>
+        <w:rPr>
+          <w:rFonts w:cstheme="minorHAnsi"/>
+          <w:sz w:val="32"/>
+          <w:szCs w:val="32"/>
+          <w:lang w:val="fr-CA"/>
+        </w:rPr>
+      </w:pPr>
+    </w:p>
+    <w:p>
+      <w:pPr>
+        <w:pStyle w:val="Sansinterligne"/>
+        <w:jc w:val="center"/>
+        <w:rPr>
+          <w:rFonts w:cstheme="minorHAnsi"/>
+          <w:sz w:val="32"/>
+          <w:szCs w:val="32"/>
+          <w:lang w:val="fr-CA"/>
+        </w:rPr>
+      </w:pPr>
+    </w:p>
+    <w:p>
+      <w:pPr>
+        <w:pStyle w:val="Sansinterligne"/>
+        <w:jc w:val="center"/>
+        <w:rPr>
+          <w:rFonts w:cstheme="minorHAnsi"/>
+          <w:sz w:val="32"/>
+          <w:szCs w:val="32"/>
+          <w:lang w:val="fr-CA"/>
+        </w:rPr>
+      </w:pPr>
+    </w:p>
+    <w:p>
+      <w:pPr>
+        <w:pStyle w:val="Sansinterligne"/>
+        <w:jc w:val="center"/>
+        <w:rPr>
+          <w:rFonts w:cstheme="minorHAnsi"/>
+          <w:sz w:val="32"/>
+          <w:szCs w:val="32"/>
+          <w:lang w:val="fr-CA"/>
+        </w:rPr>
+      </w:pPr>
+    </w:p>
+    <w:p>
+      <w:pPr>
+        <w:pStyle w:val="Sansinterligne"/>
+        <w:jc w:val="center"/>
+        <w:rPr>
+          <w:rFonts w:cstheme="minorHAnsi"/>
+          <w:sz w:val="32"/>
+          <w:szCs w:val="32"/>
+          <w:lang w:val="fr-CA"/>
+        </w:rPr>
+      </w:pPr>
+    </w:p>
+    <w:p>
+      <w:pPr>
+        <w:pStyle w:val="Sansinterligne"/>
+        <w:jc w:val="center"/>
+        <w:rPr>
+          <w:rFonts w:cstheme="minorHAnsi"/>
+          <w:b/>
+          <w:sz w:val="32"/>
+          <w:szCs w:val="32"/>
+          <w:lang w:val="fr-CA"/>
+        </w:rPr>
+      </w:pPr>
+      <w:r>
+        <w:rPr>
+          <w:rFonts w:cstheme="minorHAnsi"/>
+          <w:b/>
+          <w:sz w:val="32"/>
+          <w:szCs w:val="32"/>
+          <w:lang w:val="fr-CA"/>
+        </w:rPr>
+        <w:t>ELE-740</w:t>
+      </w:r>
+    </w:p>
+    <w:p>
+      <w:pPr>
+        <w:pStyle w:val="Sansinterligne"/>
+        <w:jc w:val="center"/>
+        <w:rPr>
+          <w:rFonts w:cstheme="minorHAnsi"/>
+          <w:b/>
+          <w:sz w:val="32"/>
+          <w:szCs w:val="32"/>
+          <w:lang w:val="fr-CA"/>
+        </w:rPr>
+      </w:pPr>
+      <w:r>
+        <w:rPr>
+          <w:rFonts w:cstheme="minorHAnsi"/>
+          <w:b/>
+          <w:sz w:val="32"/>
+          <w:szCs w:val="32"/>
+          <w:lang w:val="fr-CA"/>
+        </w:rPr>
+        <w:t>Logique Programmable</w:t>
+      </w:r>
+      <w:r>
+        <w:rPr>
+          <w:rFonts w:cstheme="minorHAnsi"/>
+          <w:b/>
+          <w:sz w:val="32"/>
+          <w:szCs w:val="32"/>
+          <w:lang w:val="fr-CA"/>
+        </w:rPr>
+        <w:t xml:space="preserve"> VLSI</w:t>
+      </w:r>
+    </w:p>
+    <w:p>
+      <w:pPr>
+        <w:pStyle w:val="Sansinterligne"/>
+        <w:jc w:val="center"/>
+        <w:rPr>
+          <w:rFonts w:cstheme="minorHAnsi"/>
+          <w:b/>
+          <w:sz w:val="32"/>
+          <w:szCs w:val="32"/>
+          <w:lang w:val="fr-CA"/>
+        </w:rPr>
+      </w:pPr>
+      <w:r>
+        <w:rPr>
+          <w:rFonts w:cstheme="minorHAnsi"/>
+          <w:b/>
+          <w:sz w:val="32"/>
+          <w:szCs w:val="32"/>
+          <w:lang w:val="fr-CA"/>
+        </w:rPr>
+        <w:t xml:space="preserve">Phase 1 - Design </w:t>
+      </w:r>
+      <w:proofErr w:type="spellStart"/>
+      <w:r>
+        <w:rPr>
+          <w:rFonts w:cstheme="minorHAnsi"/>
+          <w:b/>
+          <w:sz w:val="32"/>
+          <w:szCs w:val="32"/>
+          <w:lang w:val="fr-CA"/>
+        </w:rPr>
+        <w:t>Review</w:t>
+      </w:r>
+      <w:proofErr w:type="spellEnd"/>
+    </w:p>
+    <w:p>
+      <w:pPr>
+        <w:pStyle w:val="Sansinterligne"/>
+        <w:rPr>
+          <w:rFonts w:cstheme="minorHAnsi"/>
+          <w:sz w:val="24"/>
+          <w:szCs w:val="24"/>
+          <w:lang w:val="fr-CA"/>
+        </w:rPr>
+      </w:pPr>
+    </w:p>
+    <w:p>
+      <w:pPr>
+        <w:pStyle w:val="Sansinterligne"/>
+        <w:rPr>
+          <w:rFonts w:cstheme="minorHAnsi"/>
+          <w:sz w:val="24"/>
+          <w:szCs w:val="24"/>
+          <w:lang w:val="fr-CA"/>
+        </w:rPr>
+      </w:pPr>
+    </w:p>
+    <w:p>
+      <w:pPr>
+        <w:pStyle w:val="Sansinterligne"/>
+        <w:rPr>
+          <w:rFonts w:cstheme="minorHAnsi"/>
+          <w:sz w:val="24"/>
+          <w:szCs w:val="24"/>
+          <w:lang w:val="fr-CA"/>
+        </w:rPr>
+      </w:pPr>
+    </w:p>
+    <w:p>
+      <w:pPr>
+        <w:pStyle w:val="Sansinterligne"/>
+        <w:rPr>
+          <w:rFonts w:cstheme="minorHAnsi"/>
+          <w:sz w:val="24"/>
+          <w:szCs w:val="24"/>
+          <w:lang w:val="fr-CA"/>
+        </w:rPr>
+      </w:pPr>
+    </w:p>
+    <w:p>
+      <w:pPr>
+        <w:spacing w:line="240" w:lineRule="atLeast"/>
+        <w:ind w:right="-720"/>
+        <w:outlineLvl w:val="0"/>
+        <w:rPr>
+          <w:rFonts w:cstheme="minorHAnsi"/>
+          <w:b/>
+          <w:bCs/>
+          <w:lang w:val="fr-CA"/>
+        </w:rPr>
+      </w:pPr>
+    </w:p>
+    <w:p>
+      <w:pPr>
+        <w:pStyle w:val="Sansinterligne"/>
+        <w:jc w:val="center"/>
+        <w:rPr>
+          <w:rFonts w:cstheme="minorHAnsi"/>
+          <w:b/>
+          <w:bCs/>
+          <w:sz w:val="24"/>
+          <w:szCs w:val="24"/>
+          <w:lang w:val="fr-CA"/>
+        </w:rPr>
+      </w:pPr>
+      <w:bookmarkStart w:id="0" w:name="_Toc292628168"/>
+      <w:r>
+        <w:rPr>
+          <w:rFonts w:cstheme="minorHAnsi"/>
+          <w:b/>
+          <w:bCs/>
+          <w:sz w:val="24"/>
+          <w:szCs w:val="24"/>
+          <w:lang w:val="fr-CA"/>
+        </w:rPr>
+        <w:t xml:space="preserve">Présenté à </w:t>
+      </w:r>
+      <w:bookmarkEnd w:id="0"/>
+      <w:r>
+        <w:rPr>
+          <w:rFonts w:cstheme="minorHAnsi"/>
+          <w:b/>
+          <w:bCs/>
+          <w:sz w:val="24"/>
+          <w:szCs w:val="24"/>
+          <w:lang w:val="fr-CA"/>
+        </w:rPr>
+        <w:t xml:space="preserve">:   M. </w:t>
+      </w:r>
+      <w:r>
+        <w:rPr>
+          <w:rFonts w:cstheme="minorHAnsi"/>
+          <w:b/>
+          <w:sz w:val="24"/>
+          <w:szCs w:val="24"/>
+          <w:lang w:val="fr-CA"/>
+        </w:rPr>
+        <w:t>Claude Thibault</w:t>
+      </w:r>
+    </w:p>
+    <w:p>
+      <w:pPr>
+        <w:pStyle w:val="Sansinterligne"/>
+        <w:jc w:val="center"/>
+        <w:rPr>
+          <w:rFonts w:cstheme="minorHAnsi"/>
+          <w:b/>
+          <w:bCs/>
+          <w:sz w:val="24"/>
+          <w:szCs w:val="24"/>
+          <w:lang w:val="fr-CA"/>
+        </w:rPr>
+      </w:pPr>
+      <w:r>
+        <w:rPr>
+          <w:rFonts w:cstheme="minorHAnsi"/>
+          <w:b/>
+          <w:bCs/>
+          <w:sz w:val="24"/>
+          <w:szCs w:val="24"/>
+          <w:lang w:val="fr-CA"/>
+        </w:rPr>
+        <w:t xml:space="preserve">Groupe : </w:t>
+      </w:r>
+      <w:r>
+        <w:rPr>
+          <w:rFonts w:cstheme="minorHAnsi"/>
+          <w:sz w:val="24"/>
+          <w:szCs w:val="24"/>
+          <w:lang w:val="fr-CA"/>
+        </w:rPr>
+        <w:t>0</w:t>
+      </w:r>
+      <w:r>
+        <w:rPr>
+          <w:rFonts w:cstheme="minorHAnsi"/>
+          <w:sz w:val="24"/>
+          <w:szCs w:val="24"/>
+          <w:lang w:val="fr-CA"/>
+        </w:rPr>
+        <w:t>1</w:t>
+      </w:r>
+    </w:p>
+    <w:p>
+      <w:pPr>
+        <w:pStyle w:val="Sansinterligne"/>
+        <w:jc w:val="center"/>
+        <w:rPr>
+          <w:rFonts w:cstheme="minorHAnsi"/>
+          <w:sz w:val="24"/>
+          <w:szCs w:val="24"/>
+          <w:lang w:val="fr-CA"/>
+        </w:rPr>
+      </w:pPr>
+    </w:p>
+    <w:p>
+      <w:pPr>
+        <w:pStyle w:val="Sansinterligne"/>
+        <w:jc w:val="center"/>
+        <w:rPr>
+          <w:rFonts w:cstheme="minorHAnsi"/>
+          <w:sz w:val="24"/>
+          <w:szCs w:val="24"/>
+          <w:lang w:val="fr-CA"/>
+        </w:rPr>
+      </w:pPr>
+    </w:p>
+    <w:p>
+      <w:pPr>
+        <w:pStyle w:val="Sansinterligne"/>
+        <w:jc w:val="center"/>
+        <w:rPr>
+          <w:rFonts w:cstheme="minorHAnsi"/>
+          <w:sz w:val="24"/>
+          <w:szCs w:val="24"/>
+          <w:lang w:val="fr-CA"/>
+        </w:rPr>
+      </w:pPr>
+    </w:p>
+    <w:p>
+      <w:pPr>
+        <w:pStyle w:val="Sansinterligne"/>
+        <w:jc w:val="center"/>
+        <w:rPr>
+          <w:rFonts w:cstheme="minorHAnsi"/>
+          <w:sz w:val="24"/>
+          <w:szCs w:val="24"/>
+          <w:lang w:val="fr-CA"/>
+        </w:rPr>
+      </w:pPr>
+    </w:p>
+    <w:p>
+      <w:pPr>
+        <w:pStyle w:val="Sansinterligne"/>
+        <w:jc w:val="center"/>
+        <w:rPr>
+          <w:rFonts w:cstheme="minorHAnsi"/>
+          <w:sz w:val="24"/>
+          <w:szCs w:val="24"/>
+          <w:lang w:val="fr-CA"/>
+        </w:rPr>
+      </w:pPr>
+    </w:p>
+    <w:p>
+      <w:pPr>
+        <w:pStyle w:val="Sansinterligne"/>
+        <w:jc w:val="center"/>
+        <w:rPr>
+          <w:rFonts w:cstheme="minorHAnsi"/>
+          <w:sz w:val="24"/>
+          <w:szCs w:val="24"/>
+          <w:lang w:val="fr-CA"/>
+        </w:rPr>
+      </w:pPr>
+    </w:p>
+    <w:p>
+      <w:pPr>
+        <w:pStyle w:val="Sansinterligne"/>
+        <w:jc w:val="center"/>
+        <w:rPr>
+          <w:rFonts w:cstheme="minorHAnsi"/>
+          <w:sz w:val="24"/>
+          <w:szCs w:val="24"/>
+          <w:lang w:val="fr-CA"/>
+        </w:rPr>
+      </w:pPr>
+    </w:p>
+    <w:p>
+      <w:pPr>
+        <w:pStyle w:val="Sansinterligne"/>
+        <w:jc w:val="center"/>
+        <w:rPr>
+          <w:rFonts w:cstheme="minorHAnsi"/>
+          <w:sz w:val="24"/>
+          <w:szCs w:val="24"/>
+          <w:lang w:val="fr-CA"/>
+        </w:rPr>
+      </w:pPr>
+    </w:p>
+    <w:p>
+      <w:pPr>
+        <w:pStyle w:val="Sansinterligne"/>
+        <w:jc w:val="center"/>
+        <w:rPr>
+          <w:rFonts w:cstheme="minorHAnsi"/>
+          <w:sz w:val="24"/>
+          <w:szCs w:val="24"/>
+          <w:lang w:val="fr-CA"/>
+        </w:rPr>
+      </w:pPr>
+      <w:r>
+        <w:rPr>
+          <w:rFonts w:cstheme="minorHAnsi"/>
+          <w:b/>
+          <w:bCs/>
+          <w:sz w:val="24"/>
+          <w:szCs w:val="24"/>
+          <w:lang w:val="fr-CA"/>
+        </w:rPr>
+        <w:t>Réalisé par</w:t>
+      </w:r>
+      <w:r>
+        <w:rPr>
+          <w:rFonts w:cstheme="minorHAnsi"/>
+          <w:sz w:val="24"/>
+          <w:szCs w:val="24"/>
+          <w:lang w:val="fr-CA"/>
+        </w:rPr>
+        <w:t> :</w:t>
+      </w:r>
+    </w:p>
+    <w:p>
+      <w:pPr>
+        <w:pStyle w:val="Sansinterligne"/>
+        <w:jc w:val="center"/>
+        <w:rPr>
+          <w:rFonts w:cstheme="minorHAnsi"/>
+          <w:sz w:val="24"/>
+          <w:szCs w:val="24"/>
+          <w:lang w:val="fr-CA"/>
+        </w:rPr>
+      </w:pPr>
+      <w:r>
+        <w:rPr>
+          <w:rFonts w:cstheme="minorHAnsi"/>
+          <w:sz w:val="24"/>
+          <w:szCs w:val="24"/>
+          <w:lang w:val="fr-CA"/>
+        </w:rPr>
+        <w:t xml:space="preserve">Marc-André </w:t>
+      </w:r>
+      <w:r>
+        <w:rPr>
+          <w:rFonts w:cstheme="minorHAnsi"/>
+          <w:sz w:val="24"/>
+          <w:szCs w:val="24"/>
+          <w:lang w:val="fr-CA"/>
+        </w:rPr>
+        <w:t>Séguin</w:t>
+      </w:r>
+    </w:p>
+    <w:p>
+      <w:pPr>
+        <w:pStyle w:val="Sansinterligne"/>
+        <w:jc w:val="center"/>
+        <w:rPr>
+          <w:rFonts w:cstheme="minorHAnsi"/>
+          <w:sz w:val="24"/>
+          <w:szCs w:val="24"/>
+          <w:lang w:val="fr-CA"/>
+        </w:rPr>
+      </w:pPr>
+      <w:r>
+        <w:rPr>
+          <w:rFonts w:cstheme="minorHAnsi"/>
+          <w:sz w:val="24"/>
+          <w:szCs w:val="24"/>
+          <w:lang w:val="fr-CA"/>
+        </w:rPr>
+        <w:t xml:space="preserve">Olivier </w:t>
+      </w:r>
+      <w:proofErr w:type="spellStart"/>
+      <w:r>
+        <w:rPr>
+          <w:rFonts w:cstheme="minorHAnsi"/>
+          <w:sz w:val="24"/>
+          <w:szCs w:val="24"/>
+          <w:lang w:val="fr-CA"/>
+        </w:rPr>
+        <w:t>Diotte</w:t>
+      </w:r>
+      <w:proofErr w:type="spellEnd"/>
+    </w:p>
+    <w:p>
+      <w:pPr>
+        <w:rPr>
+          <w:rFonts w:cstheme="minorHAnsi"/>
+          <w:lang w:val="fr-CA"/>
+        </w:rPr>
+      </w:pPr>
+    </w:p>
+    <w:p>
+      <w:pPr>
+        <w:rPr>
+          <w:rFonts w:cstheme="minorHAnsi"/>
+          <w:lang w:val="fr-CA"/>
+        </w:rPr>
+      </w:pPr>
+    </w:p>
+    <w:p>
+      <w:pPr>
+        <w:jc w:val="center"/>
+        <w:rPr>
+          <w:b/>
+          <w:sz w:val="28"/>
+          <w:lang w:val="fr-CA"/>
+        </w:rPr>
+      </w:pPr>
+      <w:r>
+        <w:rPr>
+          <w:b/>
+          <w:sz w:val="28"/>
+          <w:lang w:val="fr-CA"/>
+        </w:rPr>
+        <w:t>6</w:t>
+      </w:r>
+      <w:r>
+        <w:rPr>
+          <w:b/>
+          <w:sz w:val="28"/>
+          <w:lang w:val="fr-CA"/>
+        </w:rPr>
+        <w:t xml:space="preserve"> Février 2015</w:t>
+      </w:r>
+    </w:p>
+    <w:p>
+      <w:pPr>
+        <w:rPr>
+          <w:lang w:val="fr-CA"/>
+        </w:rPr>
+      </w:pPr>
+      <w:r>
+        <w:rPr>
+          <w:lang w:val="fr-CA"/>
+        </w:rPr>
         <w:br w:type="page"/>
       </w:r>
     </w:p>
@@ -225,49 +859,7 @@
         <w:rPr>
           <w:lang w:val="fr-CA"/>
         </w:rPr>
-        <w:t>les chronogrammes attendus des signaux principaux des différents sous-modules</w:t>
-      </w:r>
-      <w:r>
-        <w:rPr>
-          <w:lang w:val="fr-CA"/>
-        </w:rPr>
-        <w:t>.</w:t>
-      </w:r>
-    </w:p>
-    <w:p>
-      <w:pPr>
-        <w:pStyle w:val="Paragraphedeliste"/>
-        <w:numPr>
-          <w:ilvl w:val="0"/>
-          <w:numId w:val="1"/>
-        </w:numPr>
-        <w:rPr>
-          <w:lang w:val="fr-CA"/>
-        </w:rPr>
-      </w:pPr>
-      <w:r>
-        <w:rPr>
-          <w:lang w:val="fr-CA"/>
-        </w:rPr>
         <w:t>les simulations avant synthèse des signaux principaux des différents sous-modules.</w:t>
-      </w:r>
-    </w:p>
-    <w:p>
-      <w:pPr>
-        <w:pStyle w:val="Paragraphedeliste"/>
-        <w:numPr>
-          <w:ilvl w:val="0"/>
-          <w:numId w:val="1"/>
-        </w:numPr>
-        <w:rPr>
-          <w:lang w:val="fr-CA"/>
-        </w:rPr>
-      </w:pPr>
-      <w:r>
-        <w:rPr>
-          <w:lang w:val="fr-CA"/>
-        </w:rPr>
-        <w:t>les simulations après synthèse  des signaux principaux des différents sous-modules.</w:t>
       </w:r>
     </w:p>
     <w:p>
@@ -456,7 +1048,7 @@
                     <pic:cNvPicPr/>
                   </pic:nvPicPr>
                   <pic:blipFill>
-                    <a:blip r:embed="rId7" cstate="print"/>
+                    <a:blip r:embed="rId8" cstate="print"/>
                     <a:stretch>
                       <a:fillRect/>
                     </a:stretch>
@@ -637,7 +1229,7 @@
                     <pic:cNvPicPr/>
                   </pic:nvPicPr>
                   <pic:blipFill>
-                    <a:blip r:embed="rId8" cstate="print"/>
+                    <a:blip r:embed="rId9" cstate="print"/>
                     <a:stretch>
                       <a:fillRect/>
                     </a:stretch>
@@ -996,26 +1588,26 @@
           <w:lang w:eastAsia="en-CA"/>
         </w:rPr>
         <w:drawing>
-          <wp:anchor distT="0" distB="0" distL="114300" distR="114300" simplePos="0" relativeHeight="251663360" behindDoc="0" locked="0" layoutInCell="1" allowOverlap="1">
+          <wp:anchor distT="0" distB="0" distL="114300" distR="114300" simplePos="0" relativeHeight="251667456" behindDoc="0" locked="0" layoutInCell="1" allowOverlap="1">
             <wp:simplePos x="0" y="0"/>
             <wp:positionH relativeFrom="column">
-              <wp:posOffset>487680</wp:posOffset>
+              <wp:posOffset>0</wp:posOffset>
             </wp:positionH>
             <wp:positionV relativeFrom="paragraph">
-              <wp:posOffset>62230</wp:posOffset>
+              <wp:posOffset>0</wp:posOffset>
             </wp:positionV>
-            <wp:extent cx="5337810" cy="5040630"/>
+            <wp:extent cx="5943600" cy="5609590"/>
             <wp:effectExtent l="19050" t="0" r="0" b="0"/>
             <wp:wrapThrough wrapText="bothSides">
               <wp:wrapPolygon edited="0">
-                <wp:start x="-77" y="0"/>
-                <wp:lineTo x="-77" y="21551"/>
-                <wp:lineTo x="21585" y="21551"/>
-                <wp:lineTo x="21585" y="0"/>
-                <wp:lineTo x="-77" y="0"/>
+                <wp:start x="-69" y="0"/>
+                <wp:lineTo x="-69" y="21492"/>
+                <wp:lineTo x="21600" y="21492"/>
+                <wp:lineTo x="21600" y="0"/>
+                <wp:lineTo x="-69" y="0"/>
               </wp:wrapPolygon>
             </wp:wrapThrough>
-            <wp:docPr id="4" name="Image 3" descr="overview.jpg"/>
+            <wp:docPr id="3" name="Image 2" descr="overview.jpg"/>
             <wp:cNvGraphicFramePr>
               <a:graphicFrameLocks xmlns:a="http://schemas.openxmlformats.org/drawingml/2006/main" noChangeAspect="1"/>
             </wp:cNvGraphicFramePr>
@@ -1027,7 +1619,7 @@
                     <pic:cNvPicPr/>
                   </pic:nvPicPr>
                   <pic:blipFill>
-                    <a:blip r:embed="rId9" cstate="print"/>
+                    <a:blip r:embed="rId10" cstate="print"/>
                     <a:stretch>
                       <a:fillRect/>
                     </a:stretch>
@@ -1035,7 +1627,7 @@
                   <pic:spPr>
                     <a:xfrm>
                       <a:off x="0" y="0"/>
-                      <a:ext cx="5337810" cy="5040630"/>
+                      <a:ext cx="5943600" cy="5609590"/>
                     </a:xfrm>
                     <a:prstGeom prst="rect">
                       <a:avLst/>
@@ -1046,150 +1638,6 @@
             </a:graphic>
           </wp:anchor>
         </w:drawing>
-      </w:r>
-    </w:p>
-    <w:p>
-      <w:pPr>
-        <w:rPr>
-          <w:lang w:val="fr-CA"/>
-        </w:rPr>
-      </w:pPr>
-    </w:p>
-    <w:p>
-      <w:pPr>
-        <w:rPr>
-          <w:lang w:val="fr-CA"/>
-        </w:rPr>
-      </w:pPr>
-      <w:r>
-        <w:rPr>
-          <w:lang w:val="fr-CA"/>
-        </w:rPr>
-        <w:br w:type="page"/>
-      </w:r>
-    </w:p>
-    <w:p>
-      <w:pPr>
-        <w:pStyle w:val="Titre2"/>
-        <w:rPr>
-          <w:lang w:val="fr-CA"/>
-        </w:rPr>
-      </w:pPr>
-      <w:r>
-        <w:rPr>
-          <w:lang w:val="fr-CA"/>
-        </w:rPr>
-        <w:lastRenderedPageBreak/>
-        <w:t>Machine à états du module main</w:t>
-      </w:r>
-    </w:p>
-    <w:p>
-      <w:pPr>
-        <w:rPr>
-          <w:lang w:val="fr-CA"/>
-        </w:rPr>
-      </w:pPr>
-    </w:p>
-    <w:p>
-      <w:pPr>
-        <w:rPr>
-          <w:lang w:val="fr-CA"/>
-        </w:rPr>
-      </w:pPr>
-    </w:p>
-    <w:p>
-      <w:pPr>
-        <w:rPr>
-          <w:lang w:val="fr-CA"/>
-        </w:rPr>
-      </w:pPr>
-    </w:p>
-    <w:p>
-      <w:pPr>
-        <w:rPr>
-          <w:lang w:val="fr-CA"/>
-        </w:rPr>
-      </w:pPr>
-      <w:r>
-        <w:rPr>
-          <w:lang w:val="fr-CA"/>
-        </w:rPr>
-        <w:br w:type="page"/>
-      </w:r>
-    </w:p>
-    <w:p>
-      <w:pPr>
-        <w:rPr>
-          <w:lang w:val="fr-CA"/>
-        </w:rPr>
-      </w:pPr>
-      <w:r>
-        <w:rPr>
-          <w:lang w:val="fr-CA"/>
-        </w:rPr>
-        <w:lastRenderedPageBreak/>
-        <w:t xml:space="preserve">On doit initialiser les </w:t>
-      </w:r>
-      <w:proofErr w:type="spellStart"/>
-      <w:r>
-        <w:rPr>
-          <w:lang w:val="fr-CA"/>
-        </w:rPr>
-        <w:t>boolean</w:t>
-      </w:r>
-      <w:proofErr w:type="spellEnd"/>
-    </w:p>
-    <w:p>
-      <w:pPr>
-        <w:rPr>
-          <w:lang w:val="fr-CA"/>
-        </w:rPr>
-      </w:pPr>
-      <w:r>
-        <w:rPr>
-          <w:lang w:val="fr-CA"/>
-        </w:rPr>
-        <w:t>On doit initialiser le vecteur LCD</w:t>
-      </w:r>
-    </w:p>
-    <w:p>
-      <w:pPr>
-        <w:rPr>
-          <w:lang w:val="fr-CA"/>
-        </w:rPr>
-      </w:pPr>
-      <w:r>
-        <w:rPr>
-          <w:lang w:val="fr-CA"/>
-        </w:rPr>
-        <w:t xml:space="preserve">On doit ajouter un </w:t>
-      </w:r>
-      <w:proofErr w:type="spellStart"/>
-      <w:r>
-        <w:rPr>
-          <w:lang w:val="fr-CA"/>
-        </w:rPr>
-        <w:t>timer</w:t>
-      </w:r>
-      <w:proofErr w:type="spellEnd"/>
-      <w:r>
-        <w:rPr>
-          <w:lang w:val="fr-CA"/>
-        </w:rPr>
-        <w:t xml:space="preserve"> </w:t>
-      </w:r>
-    </w:p>
-    <w:p>
-      <w:pPr>
-        <w:rPr>
-          <w:lang w:val="fr-CA"/>
-        </w:rPr>
-      </w:pPr>
-      <w:r>
-        <w:rPr>
-          <w:lang w:val="fr-CA"/>
-        </w:rPr>
-        <w:t>On doit ajouter un bouton</w:t>
       </w:r>
     </w:p>
     <w:sectPr>
@@ -1854,6 +2302,19 @@
       </w:tcPr>
     </w:tblStylePr>
   </w:style>
+  <w:style w:type="paragraph" w:styleId="Sansinterligne">
+    <w:name w:val="No Spacing"/>
+    <w:uiPriority w:val="1"/>
+    <w:qFormat/>
+    <w:rsid w:val="00904646"/>
+    <w:pPr>
+      <w:spacing w:after="0" w:line="240" w:lineRule="auto"/>
+    </w:pPr>
+    <w:rPr>
+      <w:rFonts w:eastAsiaTheme="minorEastAsia"/>
+      <w:lang w:val="en-US" w:eastAsia="fr-CA"/>
+    </w:rPr>
+  </w:style>
 </w:styles>
 </file>
 

</xml_diff>